<commit_message>
fixed facture manadnt issue
</commit_message>
<xml_diff>
--- a/frontend/assets/modelmandant.docx
+++ b/frontend/assets/modelmandant.docx
@@ -22,7 +22,7 @@
     </w:p>
     <w:tbl>
       <w:tblPr>
-        <w:tblW w:w="9352" w:type="dxa"/>
+        <w:tblW w:w="9353" w:type="dxa"/>
         <w:jc w:val="left"/>
         <w:tblInd w:w="108" w:type="dxa"/>
         <w:tblBorders>
@@ -37,12 +37,11 @@
         <w:tblLayout w:type="fixed"/>
       </w:tblPr>
       <w:tblGrid>
-        <w:gridCol w:w="1558"/>
-        <w:gridCol w:w="1559"/>
-        <w:gridCol w:w="1559"/>
-        <w:gridCol w:w="1559"/>
-        <w:gridCol w:w="1559"/>
-        <w:gridCol w:w="1558"/>
+        <w:gridCol w:w="1870"/>
+        <w:gridCol w:w="1871"/>
+        <w:gridCol w:w="1870"/>
+        <w:gridCol w:w="1871"/>
+        <w:gridCol w:w="1871"/>
       </w:tblGrid>
       <w:tr>
         <w:tblPrEx>
@@ -53,39 +52,7 @@
         </w:trPr>
         <w:tc>
           <w:tcPr>
-            <w:tcW w:type="dxa" w:w="1558"/>
-            <w:tcBorders>
-              <w:top w:val="single" w:color="000000" w:sz="2" w:space="0" w:shadow="0" w:frame="0"/>
-              <w:left w:val="single" w:color="000000" w:sz="2" w:space="0" w:shadow="0" w:frame="0"/>
-              <w:bottom w:val="single" w:color="000000" w:sz="2" w:space="0" w:shadow="0" w:frame="0"/>
-              <w:right w:val="single" w:color="000000" w:sz="2" w:space="0" w:shadow="0" w:frame="0"/>
-            </w:tcBorders>
-            <w:shd w:val="clear" w:color="auto" w:fill="auto"/>
-            <w:tcMar>
-              <w:top w:type="dxa" w:w="80"/>
-              <w:left w:type="dxa" w:w="80"/>
-              <w:bottom w:type="dxa" w:w="80"/>
-              <w:right w:type="dxa" w:w="80"/>
-            </w:tcMar>
-            <w:vAlign w:val="top"/>
-          </w:tcPr>
-          <w:p>
-            <w:pPr>
-              <w:pStyle w:val="Table Style 2"/>
-              <w:bidi w:val="0"/>
-            </w:pPr>
-            <w:r>
-              <w:rPr>
-                <w:rFonts w:ascii="Helvetica Neue" w:cs="Arial Unicode MS" w:hAnsi="Helvetica Neue" w:eastAsia="Arial Unicode MS"/>
-                <w:rtl w:val="0"/>
-              </w:rPr>
-              <w:t>Date</w:t>
-            </w:r>
-          </w:p>
-        </w:tc>
-        <w:tc>
-          <w:tcPr>
-            <w:tcW w:type="dxa" w:w="1558"/>
+            <w:tcW w:type="dxa" w:w="1870"/>
             <w:tcBorders>
               <w:top w:val="single" w:color="000000" w:sz="2" w:space="0" w:shadow="0" w:frame="0"/>
               <w:left w:val="single" w:color="000000" w:sz="2" w:space="0" w:shadow="0" w:frame="0"/>
@@ -117,7 +84,7 @@
         </w:tc>
         <w:tc>
           <w:tcPr>
-            <w:tcW w:type="dxa" w:w="1558"/>
+            <w:tcW w:type="dxa" w:w="1870"/>
             <w:tcBorders>
               <w:top w:val="single" w:color="000000" w:sz="2" w:space="0" w:shadow="0" w:frame="0"/>
               <w:left w:val="single" w:color="000000" w:sz="2" w:space="0" w:shadow="0" w:frame="0"/>
@@ -149,7 +116,7 @@
         </w:tc>
         <w:tc>
           <w:tcPr>
-            <w:tcW w:type="dxa" w:w="1558"/>
+            <w:tcW w:type="dxa" w:w="1870"/>
             <w:tcBorders>
               <w:top w:val="single" w:color="000000" w:sz="2" w:space="0" w:shadow="0" w:frame="0"/>
               <w:left w:val="single" w:color="000000" w:sz="2" w:space="0" w:shadow="0" w:frame="0"/>
@@ -181,7 +148,7 @@
         </w:tc>
         <w:tc>
           <w:tcPr>
-            <w:tcW w:type="dxa" w:w="1558"/>
+            <w:tcW w:type="dxa" w:w="1870"/>
             <w:tcBorders>
               <w:top w:val="single" w:color="000000" w:sz="2" w:space="0" w:shadow="0" w:frame="0"/>
               <w:left w:val="single" w:color="000000" w:sz="2" w:space="0" w:shadow="0" w:frame="0"/>
@@ -213,7 +180,7 @@
         </w:tc>
         <w:tc>
           <w:tcPr>
-            <w:tcW w:type="dxa" w:w="1558"/>
+            <w:tcW w:type="dxa" w:w="1870"/>
             <w:tcBorders>
               <w:top w:val="single" w:color="000000" w:sz="2" w:space="0" w:shadow="0" w:frame="0"/>
               <w:left w:val="single" w:color="000000" w:sz="2" w:space="0" w:shadow="0" w:frame="0"/>
@@ -253,39 +220,7 @@
         </w:trPr>
         <w:tc>
           <w:tcPr>
-            <w:tcW w:type="dxa" w:w="1558"/>
-            <w:tcBorders>
-              <w:top w:val="single" w:color="000000" w:sz="2" w:space="0" w:shadow="0" w:frame="0"/>
-              <w:left w:val="single" w:color="000000" w:sz="2" w:space="0" w:shadow="0" w:frame="0"/>
-              <w:bottom w:val="single" w:color="000000" w:sz="2" w:space="0" w:shadow="0" w:frame="0"/>
-              <w:right w:val="single" w:color="000000" w:sz="2" w:space="0" w:shadow="0" w:frame="0"/>
-            </w:tcBorders>
-            <w:shd w:val="clear" w:color="auto" w:fill="f5f5f5"/>
-            <w:tcMar>
-              <w:top w:type="dxa" w:w="80"/>
-              <w:left w:type="dxa" w:w="80"/>
-              <w:bottom w:type="dxa" w:w="80"/>
-              <w:right w:type="dxa" w:w="80"/>
-            </w:tcMar>
-            <w:vAlign w:val="top"/>
-          </w:tcPr>
-          <w:p>
-            <w:pPr>
-              <w:pStyle w:val="Table Style 2"/>
-              <w:bidi w:val="0"/>
-            </w:pPr>
-            <w:r>
-              <w:rPr>
-                <w:rFonts w:ascii="Helvetica Neue" w:cs="Arial Unicode MS" w:hAnsi="Helvetica Neue" w:eastAsia="Arial Unicode MS"/>
-                <w:rtl w:val="0"/>
-              </w:rPr>
-              <w:t>${SALE_DATE}</w:t>
-            </w:r>
-          </w:p>
-        </w:tc>
-        <w:tc>
-          <w:tcPr>
-            <w:tcW w:type="dxa" w:w="1558"/>
+            <w:tcW w:type="dxa" w:w="1870"/>
             <w:tcBorders>
               <w:top w:val="single" w:color="000000" w:sz="2" w:space="0" w:shadow="0" w:frame="0"/>
               <w:left w:val="single" w:color="000000" w:sz="2" w:space="0" w:shadow="0" w:frame="0"/>
@@ -317,7 +252,7 @@
         </w:tc>
         <w:tc>
           <w:tcPr>
-            <w:tcW w:type="dxa" w:w="1558"/>
+            <w:tcW w:type="dxa" w:w="1870"/>
             <w:tcBorders>
               <w:top w:val="single" w:color="000000" w:sz="2" w:space="0" w:shadow="0" w:frame="0"/>
               <w:left w:val="single" w:color="000000" w:sz="2" w:space="0" w:shadow="0" w:frame="0"/>
@@ -349,7 +284,7 @@
         </w:tc>
         <w:tc>
           <w:tcPr>
-            <w:tcW w:type="dxa" w:w="1558"/>
+            <w:tcW w:type="dxa" w:w="1870"/>
             <w:tcBorders>
               <w:top w:val="single" w:color="000000" w:sz="2" w:space="0" w:shadow="0" w:frame="0"/>
               <w:left w:val="single" w:color="000000" w:sz="2" w:space="0" w:shadow="0" w:frame="0"/>
@@ -381,7 +316,7 @@
         </w:tc>
         <w:tc>
           <w:tcPr>
-            <w:tcW w:type="dxa" w:w="1558"/>
+            <w:tcW w:type="dxa" w:w="1870"/>
             <w:tcBorders>
               <w:top w:val="single" w:color="000000" w:sz="2" w:space="0" w:shadow="0" w:frame="0"/>
               <w:left w:val="single" w:color="000000" w:sz="2" w:space="0" w:shadow="0" w:frame="0"/>
@@ -413,7 +348,7 @@
         </w:tc>
         <w:tc>
           <w:tcPr>
-            <w:tcW w:type="dxa" w:w="1558"/>
+            <w:tcW w:type="dxa" w:w="1870"/>
             <w:tcBorders>
               <w:top w:val="single" w:color="000000" w:sz="2" w:space="0" w:shadow="0" w:frame="0"/>
               <w:left w:val="single" w:color="000000" w:sz="2" w:space="0" w:shadow="0" w:frame="0"/>

</xml_diff>